<commit_message>
Slettet en ekstra dokumentationrapport mappe kopi.
</commit_message>
<xml_diff>
--- a/Noter/Bordtest testdokument.docx
+++ b/Noter/Bordtest testdokument.docx
@@ -963,8 +963,6 @@
       <w:r>
         <w:t xml:space="preserve">at </w:t>
       </w:r>
-      <w:bookmarkStart w:id="0" w:name="_GoBack"/>
-      <w:bookmarkEnd w:id="0"/>
       <w:proofErr w:type="spellStart"/>
       <w:r>
         <w:t>undesøge</w:t>
@@ -1128,9 +1126,19 @@
       </w:pPr>
     </w:p>
     <w:p>
-      <w:pPr>
-        <w:pStyle w:val="Listeafsnit"/>
-      </w:pPr>
+      <w:r>
+        <w:t xml:space="preserve">LINX er anvendt til at skabe forbindelse til </w:t>
+      </w:r>
+      <w:proofErr w:type="spellStart"/>
+      <w:r>
+        <w:t>arduino´en</w:t>
+      </w:r>
+      <w:proofErr w:type="spellEnd"/>
+      <w:r>
+        <w:t xml:space="preserve">. Det er specificeret i </w:t>
+      </w:r>
+      <w:bookmarkStart w:id="0" w:name="_GoBack"/>
+      <w:bookmarkEnd w:id="0"/>
     </w:p>
     <w:sectPr>
       <w:pgSz w:w="11906" w:h="16838"/>
@@ -2158,7 +2166,7 @@
 </file>
 
 <file path=customXml/itemProps1.xml><?xml version="1.0" encoding="utf-8"?>
-<ds:datastoreItem xmlns:ds="http://schemas.openxmlformats.org/officeDocument/2006/customXml" ds:itemID="{BC30980D-748A-4CA4-9A81-146C0729C605}">
+<ds:datastoreItem xmlns:ds="http://schemas.openxmlformats.org/officeDocument/2006/customXml" ds:itemID="{6F51EFE1-61FA-425E-A3DD-8A5EA9C6EFF2}">
   <ds:schemaRefs>
     <ds:schemaRef ds:uri="http://schemas.openxmlformats.org/officeDocument/2006/bibliography"/>
   </ds:schemaRefs>

</xml_diff>